<commit_message>
Added IDA Pro alternatives to the outline and the .pptx file for future use
</commit_message>
<xml_diff>
--- a/Windows Reverse Engineer outline2.docx
+++ b/Windows Reverse Engineer outline2.docx
@@ -2401,6 +2401,141 @@
         <w:pStyle w:val="NoSpacing"/>
         <w:ind w:left="2160"/>
       </w:pPr>
+      <w:r>
+        <w:t>Alternatives</w:t>
+      </w:r>
+    </w:p>
+    <w:p>
+      <w:pPr>
+        <w:pStyle w:val="NoSpacing"/>
+        <w:ind w:left="2880"/>
+      </w:pPr>
+      <w:r>
+        <w:t>Hopper – OS X and Linux</w:t>
+      </w:r>
+    </w:p>
+    <w:p>
+      <w:pPr>
+        <w:pStyle w:val="NoSpacing"/>
+        <w:ind w:left="2880"/>
+      </w:pPr>
+      <w:r>
+        <w:t>X64Dbg</w:t>
+      </w:r>
+    </w:p>
+    <w:p>
+      <w:pPr>
+        <w:pStyle w:val="NoSpacing"/>
+        <w:ind w:left="2880"/>
+      </w:pPr>
+      <w:r>
+        <w:t xml:space="preserve">Visual </w:t>
+      </w:r>
+      <w:proofErr w:type="spellStart"/>
+      <w:r>
+        <w:t>Duxdebugger</w:t>
+      </w:r>
+      <w:proofErr w:type="spellEnd"/>
+    </w:p>
+    <w:p>
+      <w:pPr>
+        <w:pStyle w:val="NoSpacing"/>
+        <w:ind w:left="2880"/>
+      </w:pPr>
+      <w:r>
+        <w:t>Immunity Debugger</w:t>
+      </w:r>
+    </w:p>
+    <w:p>
+      <w:pPr>
+        <w:pStyle w:val="NoSpacing"/>
+        <w:ind w:left="2880"/>
+      </w:pPr>
+      <w:proofErr w:type="spellStart"/>
+      <w:r>
+        <w:lastRenderedPageBreak/>
+        <w:t>Hiew</w:t>
+      </w:r>
+      <w:proofErr w:type="spellEnd"/>
+    </w:p>
+    <w:p>
+      <w:pPr>
+        <w:pStyle w:val="NoSpacing"/>
+        <w:ind w:left="2880"/>
+      </w:pPr>
+      <w:r>
+        <w:t>Radare2</w:t>
+      </w:r>
+    </w:p>
+    <w:p>
+      <w:pPr>
+        <w:pStyle w:val="NoSpacing"/>
+        <w:ind w:left="2880"/>
+      </w:pPr>
+      <w:r>
+        <w:t>ODA (</w:t>
+      </w:r>
+      <w:r>
+        <w:rPr>
+          <w:b/>
+        </w:rPr>
+        <w:t>O</w:t>
+      </w:r>
+      <w:r>
+        <w:t xml:space="preserve">nline </w:t>
+      </w:r>
+      <w:proofErr w:type="spellStart"/>
+      <w:r>
+        <w:rPr>
+          <w:b/>
+        </w:rPr>
+        <w:t>D</w:t>
+      </w:r>
+      <w:r>
+        <w:t>is</w:t>
+      </w:r>
+      <w:r>
+        <w:rPr>
+          <w:b/>
+        </w:rPr>
+        <w:t>A</w:t>
+      </w:r>
+      <w:r>
+        <w:t>ssembler</w:t>
+      </w:r>
+      <w:proofErr w:type="spellEnd"/>
+      <w:r>
+        <w:t>)</w:t>
+      </w:r>
+    </w:p>
+    <w:p>
+      <w:pPr>
+        <w:pStyle w:val="NoSpacing"/>
+        <w:ind w:left="2880"/>
+      </w:pPr>
+      <w:proofErr w:type="spellStart"/>
+      <w:r>
+        <w:t>Panopticon</w:t>
+      </w:r>
+      <w:proofErr w:type="spellEnd"/>
+    </w:p>
+    <w:p>
+      <w:pPr>
+        <w:pStyle w:val="NoSpacing"/>
+        <w:ind w:left="2880"/>
+      </w:pPr>
+      <w:r>
+        <w:t>Bokken</w:t>
+      </w:r>
+    </w:p>
+    <w:p>
+      <w:pPr>
+        <w:pStyle w:val="NoSpacing"/>
+        <w:ind w:left="2880"/>
+      </w:pPr>
+      <w:r>
+        <w:t>Binary Ninja</w:t>
+      </w:r>
     </w:p>
     <w:p>
       <w:pPr>
@@ -2434,81 +2569,661 @@
         <w:ind w:left="2160"/>
       </w:pPr>
       <w:r>
+        <w:t>32-bit or 64-bit modules</w:t>
+      </w:r>
+    </w:p>
+    <w:p>
+      <w:pPr>
+        <w:pStyle w:val="NoSpacing"/>
+        <w:ind w:left="2160"/>
+      </w:pPr>
+      <w:r>
+        <w:t>Builds hierarchical tree diagram of all dependent modules</w:t>
+      </w:r>
+    </w:p>
+    <w:p>
+      <w:pPr>
+        <w:pStyle w:val="NoSpacing"/>
+        <w:ind w:left="2160"/>
+      </w:pPr>
+      <w:r>
+        <w:t>Mainly DLL dependencies</w:t>
+      </w:r>
+    </w:p>
+    <w:p>
+      <w:pPr>
+        <w:pStyle w:val="NoSpacing"/>
+        <w:ind w:left="2160"/>
+      </w:pPr>
+    </w:p>
+    <w:p>
+      <w:pPr>
+        <w:ind w:left="1440"/>
+      </w:pPr>
+      <w:r>
+        <w:t>Hex Editor</w:t>
+      </w:r>
+    </w:p>
+    <w:p>
+      <w:pPr>
+        <w:pStyle w:val="NoSpacing"/>
+        <w:ind w:left="2160"/>
+      </w:pPr>
+      <w:r>
+        <w:t>Several free options</w:t>
+      </w:r>
+    </w:p>
+    <w:p>
+      <w:pPr>
+        <w:pStyle w:val="NoSpacing"/>
+        <w:ind w:left="2160"/>
+      </w:pPr>
+      <w:r>
+        <w:t>Mainly used to examine binary code or ASCII strings</w:t>
+      </w:r>
+    </w:p>
+    <w:p>
+      <w:pPr>
+        <w:pStyle w:val="NoSpacing"/>
+        <w:ind w:left="2160"/>
+      </w:pPr>
+      <w:r>
+        <w:t>First tool for an unknown blob of code</w:t>
+      </w:r>
+    </w:p>
+    <w:p>
+      <w:pPr>
+        <w:pStyle w:val="NoSpacing"/>
+        <w:ind w:left="2160"/>
+      </w:pPr>
+    </w:p>
+    <w:p>
+      <w:pPr>
+        <w:ind w:left="1440"/>
+      </w:pPr>
+      <w:proofErr w:type="spellStart"/>
+      <w:r>
+        <w:t>Dumpbin</w:t>
+      </w:r>
+      <w:proofErr w:type="spellEnd"/>
+    </w:p>
+    <w:p>
+      <w:pPr>
+        <w:pStyle w:val="NoSpacing"/>
+        <w:ind w:left="2160"/>
+      </w:pPr>
+      <w:r>
+        <w:t>Dump embedded information</w:t>
+      </w:r>
+      <w:r>
+        <w:t xml:space="preserve"> on EXEs and DLLs</w:t>
+      </w:r>
+    </w:p>
+    <w:p>
+      <w:pPr>
+        <w:pStyle w:val="NoSpacing"/>
+        <w:ind w:left="2160"/>
+      </w:pPr>
+      <w:r>
+        <w:t>Quick way to see what APIs the file exports and imports</w:t>
+      </w:r>
+    </w:p>
+    <w:p>
+      <w:pPr>
+        <w:pStyle w:val="NoSpacing"/>
+        <w:ind w:left="2160"/>
+      </w:pPr>
+    </w:p>
+    <w:p>
+      <w:pPr>
+        <w:ind w:left="720"/>
+      </w:pPr>
+      <w:r>
+        <w:t>Exercises</w:t>
+      </w:r>
+    </w:p>
+    <w:p>
+      <w:pPr>
+        <w:pStyle w:val="NoSpacing"/>
+        <w:tabs>
+          <w:tab w:val="left" w:pos="1440"/>
+        </w:tabs>
+        <w:ind w:left="1440"/>
+      </w:pPr>
+      <w:r>
+        <w:t>WinDbg</w:t>
+      </w:r>
+    </w:p>
+    <w:p>
+      <w:pPr>
+        <w:pStyle w:val="NoSpacing"/>
+        <w:tabs>
+          <w:tab w:val="left" w:pos="1440"/>
+        </w:tabs>
+        <w:ind w:left="1440"/>
+      </w:pPr>
+      <w:proofErr w:type="spellStart"/>
+      <w:r>
+        <w:t>Dumpbin</w:t>
+      </w:r>
+      <w:proofErr w:type="spellEnd"/>
+    </w:p>
+    <w:p>
+      <w:pPr>
+        <w:pStyle w:val="NoSpacing"/>
+        <w:tabs>
+          <w:tab w:val="left" w:pos="1440"/>
+        </w:tabs>
+        <w:ind w:left="1440"/>
+      </w:pPr>
+      <w:r>
+        <w:t>Hex Editor</w:t>
+      </w:r>
+    </w:p>
+    <w:p>
+      <w:pPr>
+        <w:pStyle w:val="NoSpacing"/>
+        <w:tabs>
+          <w:tab w:val="left" w:pos="1440"/>
+        </w:tabs>
+        <w:ind w:left="1440"/>
+      </w:pPr>
+      <w:r>
+        <w:t>Depends</w:t>
+      </w:r>
+    </w:p>
+    <w:p>
+      <w:pPr>
+        <w:pStyle w:val="NoSpacing"/>
+        <w:tabs>
+          <w:tab w:val="left" w:pos="1440"/>
+        </w:tabs>
+        <w:ind w:left="1440"/>
+      </w:pPr>
+      <w:r>
+        <w:t>IDA Pro</w:t>
+      </w:r>
+    </w:p>
+    <w:p>
+      <w:pPr>
+        <w:pStyle w:val="Heading1"/>
+      </w:pPr>
+      <w:r>
+        <w:t>Advanced</w:t>
+      </w:r>
+    </w:p>
+    <w:p>
+      <w:pPr>
+        <w:ind w:left="720"/>
+      </w:pPr>
+      <w:r>
+        <w:t>Skillsets</w:t>
+      </w:r>
+    </w:p>
+    <w:p>
+      <w:pPr>
+        <w:pStyle w:val="NoSpacing"/>
+        <w:ind w:left="1440"/>
+      </w:pPr>
+      <w:r>
+        <w:t>Memory Management</w:t>
+      </w:r>
+    </w:p>
+    <w:p>
+      <w:pPr>
+        <w:pStyle w:val="NoSpacing"/>
+        <w:ind w:left="2160"/>
+      </w:pPr>
+      <w:r>
+        <w:t>Exceptions</w:t>
+      </w:r>
+    </w:p>
+    <w:p>
+      <w:pPr>
+        <w:pStyle w:val="NoSpacing"/>
+        <w:ind w:left="2880"/>
+      </w:pPr>
+      <w:r>
+        <w:t>Page Faults</w:t>
+      </w:r>
+    </w:p>
+    <w:p>
+      <w:pPr>
+        <w:pStyle w:val="NoSpacing"/>
+        <w:ind w:left="2160"/>
+      </w:pPr>
+      <w:r>
+        <w:t>Working Sets</w:t>
+      </w:r>
+    </w:p>
+    <w:p>
+      <w:pPr>
+        <w:pStyle w:val="NoSpacing"/>
+        <w:ind w:left="2160"/>
+      </w:pPr>
+      <w:r>
+        <w:t>Kernel Memory and User Memory</w:t>
+      </w:r>
+    </w:p>
+    <w:p>
+      <w:pPr>
+        <w:pStyle w:val="NoSpacing"/>
+        <w:ind w:left="2160"/>
+      </w:pPr>
+      <w:r>
+        <w:t>Section Objects</w:t>
+      </w:r>
+    </w:p>
+    <w:p>
+      <w:pPr>
+        <w:pStyle w:val="NoSpacing"/>
+        <w:ind w:left="2160"/>
+      </w:pPr>
+      <w:r>
+        <w:t>VAD Trees</w:t>
+      </w:r>
+    </w:p>
+    <w:p>
+      <w:pPr>
+        <w:pStyle w:val="NoSpacing"/>
+        <w:ind w:left="2160"/>
+      </w:pPr>
+      <w:r>
+        <w:t>Objects &amp; Handles</w:t>
+      </w:r>
+    </w:p>
+    <w:p>
+      <w:pPr>
+        <w:pStyle w:val="NoSpacing"/>
+        <w:ind w:left="2160"/>
+      </w:pPr>
+      <w:r>
+        <w:t>Named Objects</w:t>
+      </w:r>
+    </w:p>
+    <w:p>
+      <w:pPr>
+        <w:pStyle w:val="NoSpacing"/>
+        <w:ind w:left="1440"/>
+      </w:pPr>
+      <w:r>
+        <w:t>Processes / Threads</w:t>
+      </w:r>
+    </w:p>
+    <w:p>
+      <w:pPr>
+        <w:pStyle w:val="NoSpacing"/>
+        <w:ind w:left="2160"/>
+      </w:pPr>
+      <w:r>
+        <w:t>Context Switching</w:t>
+      </w:r>
+    </w:p>
+    <w:p>
+      <w:pPr>
+        <w:pStyle w:val="NoSpacing"/>
+        <w:ind w:left="2160"/>
+      </w:pPr>
+      <w:r>
+        <w:t>Synchronization Objects</w:t>
+      </w:r>
+    </w:p>
+    <w:p>
+      <w:pPr>
+        <w:pStyle w:val="NoSpacing"/>
+        <w:ind w:left="2160"/>
+      </w:pPr>
+      <w:r>
+        <w:t>Process Initialization Sequence</w:t>
+      </w:r>
+    </w:p>
+    <w:p>
+      <w:pPr>
+        <w:pStyle w:val="NoSpacing"/>
+        <w:ind w:left="2160"/>
+      </w:pPr>
+      <w:r>
         <w:lastRenderedPageBreak/>
-        <w:t>32-bit or 64-bit modules</w:t>
-      </w:r>
-    </w:p>
-    <w:p>
-      <w:pPr>
-        <w:pStyle w:val="NoSpacing"/>
-        <w:ind w:left="2160"/>
-      </w:pPr>
-      <w:r>
-        <w:t>Builds hierarchical tree diagram of all dependent modules</w:t>
-      </w:r>
-    </w:p>
-    <w:p>
-      <w:pPr>
-        <w:pStyle w:val="NoSpacing"/>
-        <w:ind w:left="2160"/>
-      </w:pPr>
-      <w:r>
-        <w:t>Mainly DLL dependencies</w:t>
-      </w:r>
-    </w:p>
-    <w:p>
-      <w:pPr>
-        <w:pStyle w:val="NoSpacing"/>
-        <w:ind w:left="2160"/>
-      </w:pPr>
+        <w:t>Application Programming Interfaces (API)</w:t>
+      </w:r>
+    </w:p>
+    <w:p>
+      <w:pPr>
+        <w:pStyle w:val="NoSpacing"/>
+        <w:ind w:left="2160"/>
+      </w:pPr>
+      <w:r>
+        <w:t>System Calling Mechanism</w:t>
+      </w:r>
     </w:p>
     <w:p>
       <w:pPr>
         <w:ind w:left="1440"/>
       </w:pPr>
       <w:r>
+        <w:t>Assembly Language</w:t>
+      </w:r>
+    </w:p>
+    <w:p>
+      <w:pPr>
+        <w:ind w:left="1440"/>
+      </w:pPr>
+      <w:r>
+        <w:t>DLL’s (Dynamic Link Libraries)</w:t>
+      </w:r>
+    </w:p>
+    <w:p>
+      <w:pPr>
+        <w:pStyle w:val="NoSpacing"/>
+        <w:ind w:left="1440"/>
+      </w:pPr>
+      <w:r>
+        <w:t>Windows Internals</w:t>
+      </w:r>
+    </w:p>
+    <w:p>
+      <w:pPr>
+        <w:pStyle w:val="NoSpacing"/>
+        <w:ind w:left="2160"/>
+      </w:pPr>
+      <w:r>
+        <w:t>P</w:t>
+      </w:r>
+      <w:r>
+        <w:t xml:space="preserve">ortable </w:t>
+      </w:r>
+      <w:r>
+        <w:t>E</w:t>
+      </w:r>
+      <w:r>
+        <w:t>xecutable (PE)</w:t>
+      </w:r>
+      <w:r>
+        <w:t xml:space="preserve"> format</w:t>
+      </w:r>
+    </w:p>
+    <w:p>
+      <w:pPr>
+        <w:pStyle w:val="NoSpacing"/>
+        <w:ind w:left="2880"/>
+      </w:pPr>
+      <w:r>
+        <w:t>Basic Concepts</w:t>
+      </w:r>
+    </w:p>
+    <w:p>
+      <w:pPr>
+        <w:pStyle w:val="NoSpacing"/>
+        <w:ind w:left="2880"/>
+      </w:pPr>
+      <w:r>
+        <w:t>Image Sections</w:t>
+      </w:r>
+    </w:p>
+    <w:p>
+      <w:pPr>
+        <w:pStyle w:val="NoSpacing"/>
+        <w:ind w:left="2880"/>
+      </w:pPr>
+      <w:r>
+        <w:t>Section Alignment</w:t>
+      </w:r>
+    </w:p>
+    <w:p>
+      <w:pPr>
+        <w:pStyle w:val="NoSpacing"/>
+        <w:ind w:left="2880"/>
+      </w:pPr>
+      <w:r>
+        <w:t>Headers</w:t>
+      </w:r>
+    </w:p>
+    <w:p>
+      <w:pPr>
+        <w:pStyle w:val="NoSpacing"/>
+        <w:ind w:left="3600"/>
+      </w:pPr>
+      <w:r>
+        <w:t xml:space="preserve">DOS </w:t>
+      </w:r>
+      <w:r>
+        <w:t>h</w:t>
+      </w:r>
+      <w:r>
+        <w:t>eader</w:t>
+      </w:r>
+    </w:p>
+    <w:p>
+      <w:pPr>
+        <w:pStyle w:val="NoSpacing"/>
+        <w:ind w:left="3600"/>
+      </w:pPr>
+      <w:r>
+        <w:t xml:space="preserve">PE </w:t>
+      </w:r>
+      <w:r>
+        <w:t>h</w:t>
+      </w:r>
+      <w:r>
+        <w:t>eader</w:t>
+      </w:r>
+    </w:p>
+    <w:p>
+      <w:pPr>
+        <w:pStyle w:val="NoSpacing"/>
+        <w:ind w:left="2880"/>
+      </w:pPr>
+      <w:r>
+        <w:t>Imports</w:t>
+      </w:r>
+    </w:p>
+    <w:p>
+      <w:pPr>
+        <w:pStyle w:val="NoSpacing"/>
+        <w:ind w:left="2880"/>
+      </w:pPr>
+      <w:r>
+        <w:t>Exports</w:t>
+      </w:r>
+    </w:p>
+    <w:p>
+      <w:pPr>
+        <w:pStyle w:val="NoSpacing"/>
+        <w:ind w:left="2160"/>
+      </w:pPr>
+      <w:r>
+        <w:t>Structured Exception Handling</w:t>
+      </w:r>
+    </w:p>
+    <w:p>
+      <w:pPr>
+        <w:pStyle w:val="NoSpacing"/>
+        <w:ind w:left="1440"/>
+      </w:pPr>
+      <w:r>
+        <w:t>C / C++</w:t>
+      </w:r>
+    </w:p>
+    <w:p>
+      <w:pPr>
+        <w:pStyle w:val="NoSpacing"/>
+        <w:ind w:left="2160"/>
+      </w:pPr>
+      <w:r>
+        <w:t>Compiler generates code the microprocessor can execute</w:t>
+      </w:r>
+    </w:p>
+    <w:p>
+      <w:pPr>
+        <w:pStyle w:val="NoSpacing"/>
+        <w:ind w:left="2160"/>
+      </w:pPr>
+      <w:r>
+        <w:t>C++ generates virtual address tables</w:t>
+      </w:r>
+    </w:p>
+    <w:p>
+      <w:pPr>
+        <w:pStyle w:val="NoSpacing"/>
+        <w:ind w:left="1440"/>
+      </w:pPr>
+      <w:r>
+        <w:t>Java / C#</w:t>
+      </w:r>
+    </w:p>
+    <w:p>
+      <w:pPr>
+        <w:pStyle w:val="NoSpacing"/>
+        <w:ind w:left="2160"/>
+      </w:pPr>
+      <w:r>
+        <w:t>Interpreted code</w:t>
+      </w:r>
+    </w:p>
+    <w:p>
+      <w:pPr>
+        <w:pStyle w:val="NoSpacing"/>
+        <w:ind w:left="2160"/>
+      </w:pPr>
+      <w:r>
+        <w:t>Requires JIT or interpreter</w:t>
+      </w:r>
+    </w:p>
+    <w:p>
+      <w:pPr>
+        <w:ind w:left="720"/>
+      </w:pPr>
+      <w:r>
+        <w:t>Tools</w:t>
+      </w:r>
+    </w:p>
+    <w:p>
+      <w:pPr>
+        <w:pStyle w:val="NoSpacing"/>
+        <w:ind w:left="1440"/>
+      </w:pPr>
+      <w:r>
+        <w:t>Debuggers</w:t>
+      </w:r>
+    </w:p>
+    <w:p>
+      <w:pPr>
+        <w:pStyle w:val="NoSpacing"/>
+        <w:ind w:left="2160"/>
+      </w:pPr>
+      <w:r>
+        <w:t>Breakpoints</w:t>
+      </w:r>
+    </w:p>
+    <w:p>
+      <w:pPr>
+        <w:pStyle w:val="NoSpacing"/>
+        <w:ind w:left="2160"/>
+      </w:pPr>
+      <w:r>
+        <w:t>Scripts</w:t>
+      </w:r>
+    </w:p>
+    <w:p>
+      <w:pPr>
+        <w:pStyle w:val="NoSpacing"/>
+        <w:ind w:left="2160"/>
+      </w:pPr>
+      <w:r>
+        <w:t>Debugger Extensions</w:t>
+      </w:r>
+    </w:p>
+    <w:p>
+      <w:pPr>
+        <w:pStyle w:val="NoSpacing"/>
+        <w:ind w:left="2160"/>
+      </w:pPr>
+      <w:r>
+        <w:t>Kernel-mode Debugging</w:t>
+      </w:r>
+    </w:p>
+    <w:p>
+      <w:pPr>
+        <w:pStyle w:val="NoSpacing"/>
+        <w:ind w:left="2880"/>
+      </w:pPr>
+      <w:r>
+        <w:t>Real machines</w:t>
+      </w:r>
+    </w:p>
+    <w:p>
+      <w:pPr>
+        <w:pStyle w:val="NoSpacing"/>
+        <w:ind w:left="2880"/>
+      </w:pPr>
+      <w:r>
+        <w:t>Virtual machines</w:t>
+      </w:r>
+    </w:p>
+    <w:p>
+      <w:pPr>
+        <w:pStyle w:val="NoSpacing"/>
+        <w:ind w:left="1440"/>
+      </w:pPr>
+      <w:r>
+        <w:t>IDA Pro</w:t>
+      </w:r>
+    </w:p>
+    <w:p>
+      <w:pPr>
+        <w:pStyle w:val="NoSpacing"/>
+        <w:ind w:left="2160"/>
+      </w:pPr>
+      <w:r>
+        <w:t>Converts opcodes to human-readable assembly language</w:t>
+      </w:r>
+    </w:p>
+    <w:p>
+      <w:pPr>
+        <w:pStyle w:val="NoSpacing"/>
+        <w:ind w:left="2160"/>
+      </w:pPr>
+      <w:r>
+        <w:t>Distinguishes code from data</w:t>
+      </w:r>
+    </w:p>
+    <w:p>
+      <w:pPr>
+        <w:ind w:left="1440"/>
+        <w:rPr>
+          <w:strike/>
+        </w:rPr>
+      </w:pPr>
+      <w:r>
+        <w:rPr>
+          <w:strike/>
+        </w:rPr>
+        <w:t>Depends</w:t>
+      </w:r>
+    </w:p>
+    <w:p>
+      <w:pPr>
+        <w:ind w:left="1440"/>
+        <w:rPr>
+          <w:strike/>
+        </w:rPr>
+      </w:pPr>
+      <w:r>
+        <w:rPr>
+          <w:strike/>
+        </w:rPr>
         <w:t>Hex Editor</w:t>
       </w:r>
     </w:p>
     <w:p>
       <w:pPr>
-        <w:pStyle w:val="NoSpacing"/>
-        <w:ind w:left="2160"/>
-      </w:pPr>
-      <w:r>
-        <w:t>Several free options</w:t>
-      </w:r>
-    </w:p>
-    <w:p>
-      <w:pPr>
-        <w:pStyle w:val="NoSpacing"/>
-        <w:ind w:left="2160"/>
-      </w:pPr>
-      <w:r>
-        <w:t>Mainly used to examine binary code or ASCII strings</w:t>
-      </w:r>
-    </w:p>
-    <w:p>
-      <w:pPr>
-        <w:pStyle w:val="NoSpacing"/>
-        <w:ind w:left="2160"/>
-      </w:pPr>
-      <w:r>
-        <w:t>First tool for an unknown blob of code</w:t>
-      </w:r>
-    </w:p>
-    <w:p>
-      <w:pPr>
-        <w:pStyle w:val="NoSpacing"/>
-        <w:ind w:left="2160"/>
-      </w:pPr>
-    </w:p>
-    <w:p>
-      <w:pPr>
         <w:ind w:left="1440"/>
       </w:pPr>
       <w:proofErr w:type="spellStart"/>
       <w:r>
+        <w:rPr>
+          <w:strike/>
+        </w:rPr>
         <w:t>Dumpbin</w:t>
       </w:r>
       <w:proofErr w:type="spellEnd"/>
@@ -2516,29 +3231,97 @@
     <w:p>
       <w:pPr>
         <w:pStyle w:val="NoSpacing"/>
-        <w:ind w:left="2160"/>
-      </w:pPr>
-      <w:r>
-        <w:t>Dump embedded information</w:t>
-      </w:r>
-      <w:r>
-        <w:t xml:space="preserve"> on EXEs and DLLs</w:t>
-      </w:r>
-    </w:p>
-    <w:p>
-      <w:pPr>
-        <w:pStyle w:val="NoSpacing"/>
-        <w:ind w:left="2160"/>
-      </w:pPr>
-      <w:r>
-        <w:t>Quick way to see what APIs the file exports and imports</w:t>
-      </w:r>
-    </w:p>
-    <w:p>
-      <w:pPr>
-        <w:pStyle w:val="NoSpacing"/>
-        <w:ind w:left="2160"/>
-      </w:pPr>
+        <w:ind w:left="1440"/>
+      </w:pPr>
+      <w:r>
+        <w:t>SysInternals Suite</w:t>
+      </w:r>
+    </w:p>
+    <w:p>
+      <w:pPr>
+        <w:pStyle w:val="NoSpacing"/>
+        <w:ind w:left="2160"/>
+      </w:pPr>
+      <w:r>
+        <w:t>Process Explorer</w:t>
+      </w:r>
+    </w:p>
+    <w:p>
+      <w:pPr>
+        <w:pStyle w:val="NoSpacing"/>
+        <w:ind w:left="2160"/>
+      </w:pPr>
+      <w:r>
+        <w:t>Process Monitor</w:t>
+      </w:r>
+    </w:p>
+    <w:p>
+      <w:pPr>
+        <w:pStyle w:val="NoSpacing"/>
+        <w:ind w:left="2160"/>
+      </w:pPr>
+      <w:r>
+        <w:t>VMM Map</w:t>
+      </w:r>
+    </w:p>
+    <w:p>
+      <w:pPr>
+        <w:pStyle w:val="NoSpacing"/>
+        <w:ind w:left="2160"/>
+      </w:pPr>
+      <w:r>
+        <w:t>RAM Map</w:t>
+      </w:r>
+    </w:p>
+    <w:p>
+      <w:pPr>
+        <w:pStyle w:val="NoSpacing"/>
+        <w:ind w:left="2160"/>
+      </w:pPr>
+      <w:proofErr w:type="spellStart"/>
+      <w:r>
+        <w:t>WinObj</w:t>
+      </w:r>
+      <w:proofErr w:type="spellEnd"/>
+    </w:p>
+    <w:p>
+      <w:pPr>
+        <w:pStyle w:val="NoSpacing"/>
+        <w:ind w:left="2160"/>
+      </w:pPr>
+      <w:proofErr w:type="spellStart"/>
+      <w:r>
+        <w:t>AutoRuns</w:t>
+      </w:r>
+      <w:proofErr w:type="spellEnd"/>
+    </w:p>
+    <w:p>
+      <w:pPr>
+        <w:pStyle w:val="NoSpacing"/>
+        <w:ind w:left="1440"/>
+      </w:pPr>
+      <w:r>
+        <w:t>PE Browse</w:t>
+      </w:r>
+    </w:p>
+    <w:p>
+      <w:pPr>
+        <w:pStyle w:val="NoSpacing"/>
+        <w:ind w:left="1440"/>
+      </w:pPr>
+      <w:r>
+        <w:t>Channel 9</w:t>
+      </w:r>
+    </w:p>
+    <w:p>
+      <w:pPr>
+        <w:pStyle w:val="NoSpacing"/>
+        <w:ind w:left="2160"/>
+      </w:pPr>
+      <w:r>
+        <w:lastRenderedPageBreak/>
+        <w:t>Defrag Tools</w:t>
+      </w:r>
     </w:p>
     <w:p>
       <w:pPr>
@@ -2550,6 +3333,10 @@
     </w:p>
     <w:p>
       <w:pPr>
+        <w:pStyle w:val="NoSpacing"/>
+        <w:tabs>
+          <w:tab w:val="left" w:pos="1440"/>
+        </w:tabs>
         <w:ind w:left="1440"/>
       </w:pPr>
       <w:r>
@@ -2558,629 +3345,1092 @@
     </w:p>
     <w:p>
       <w:pPr>
+        <w:pStyle w:val="NoSpacing"/>
+        <w:tabs>
+          <w:tab w:val="left" w:pos="1440"/>
+        </w:tabs>
         <w:ind w:left="1440"/>
       </w:pPr>
+      <w:r>
+        <w:t>IDA Pro</w:t>
+      </w:r>
+    </w:p>
+    <w:p>
+      <w:pPr>
+        <w:pStyle w:val="NoSpacing"/>
+        <w:ind w:left="1440"/>
+      </w:pPr>
+      <w:r>
+        <w:t>SysInternals Suite</w:t>
+      </w:r>
+    </w:p>
+    <w:p>
+      <w:pPr>
+        <w:pStyle w:val="NoSpacing"/>
+        <w:ind w:left="2160"/>
+      </w:pPr>
+      <w:r>
+        <w:t>Process Explorer</w:t>
+      </w:r>
+    </w:p>
+    <w:p>
+      <w:pPr>
+        <w:pStyle w:val="NoSpacing"/>
+        <w:ind w:left="2160"/>
+      </w:pPr>
+      <w:r>
+        <w:t>Process Monitor</w:t>
+      </w:r>
+    </w:p>
+    <w:p>
+      <w:pPr>
+        <w:pStyle w:val="NoSpacing"/>
+        <w:ind w:left="2160"/>
+      </w:pPr>
+      <w:r>
+        <w:t>VMM Map</w:t>
+      </w:r>
+    </w:p>
+    <w:p>
+      <w:pPr>
+        <w:pStyle w:val="NoSpacing"/>
+        <w:ind w:left="2160"/>
+      </w:pPr>
+      <w:r>
+        <w:t>RAM Map</w:t>
+      </w:r>
+    </w:p>
+    <w:p>
+      <w:pPr>
+        <w:pStyle w:val="NoSpacing"/>
+        <w:ind w:left="2160"/>
+      </w:pPr>
       <w:proofErr w:type="spellStart"/>
       <w:r>
-        <w:t>Dumpbin</w:t>
+        <w:t>WinObj</w:t>
       </w:r>
       <w:proofErr w:type="spellEnd"/>
     </w:p>
     <w:p>
       <w:pPr>
+        <w:pStyle w:val="NoSpacing"/>
+        <w:ind w:left="2160"/>
+      </w:pPr>
+      <w:proofErr w:type="spellStart"/>
+      <w:r>
+        <w:t>AutoRuns</w:t>
+      </w:r>
+      <w:proofErr w:type="spellEnd"/>
+    </w:p>
+    <w:p>
+      <w:pPr>
+        <w:pStyle w:val="NoSpacing"/>
         <w:ind w:left="1440"/>
       </w:pPr>
       <w:r>
-        <w:t>Hex Editor</w:t>
-      </w:r>
-    </w:p>
-    <w:p>
-      <w:pPr>
+        <w:t>PE Browse</w:t>
+      </w:r>
+    </w:p>
+    <w:p>
+      <w:pPr>
+        <w:pStyle w:val="NoSpacing"/>
         <w:ind w:left="1440"/>
       </w:pPr>
       <w:r>
-        <w:t>Depends</w:t>
-      </w:r>
-    </w:p>
-    <w:p>
-      <w:pPr>
-        <w:ind w:left="1440"/>
-      </w:pPr>
-      <w:r>
-        <w:t>IDA Pro</w:t>
-      </w:r>
-    </w:p>
-    <w:p>
-      <w:pPr>
-        <w:pStyle w:val="Heading1"/>
-      </w:pPr>
-      <w:r>
-        <w:t>Advanced</w:t>
-      </w:r>
-    </w:p>
-    <w:p>
-      <w:pPr>
-        <w:ind w:left="720"/>
-      </w:pPr>
-      <w:r>
-        <w:t>Skillsets</w:t>
-      </w:r>
-    </w:p>
-    <w:p>
-      <w:pPr>
-        <w:pStyle w:val="NoSpacing"/>
-        <w:ind w:left="1440"/>
-      </w:pPr>
-      <w:r>
-        <w:t>Memory Management</w:t>
-      </w:r>
-    </w:p>
-    <w:p>
-      <w:pPr>
-        <w:pStyle w:val="NoSpacing"/>
-        <w:ind w:left="2160"/>
-      </w:pPr>
-      <w:r>
-        <w:t>Exceptions</w:t>
-      </w:r>
-    </w:p>
-    <w:p>
-      <w:pPr>
-        <w:pStyle w:val="NoSpacing"/>
-        <w:ind w:left="2880"/>
-      </w:pPr>
-      <w:r>
-        <w:t>Page Faults</w:t>
-      </w:r>
-    </w:p>
-    <w:p>
-      <w:pPr>
-        <w:pStyle w:val="NoSpacing"/>
-        <w:ind w:left="2160"/>
-      </w:pPr>
-      <w:r>
-        <w:t>Working Sets</w:t>
-      </w:r>
-    </w:p>
-    <w:p>
-      <w:pPr>
-        <w:pStyle w:val="NoSpacing"/>
-        <w:ind w:left="2160"/>
-      </w:pPr>
-      <w:r>
-        <w:t>Kernel Memory and User Memory</w:t>
-      </w:r>
-    </w:p>
-    <w:p>
-      <w:pPr>
-        <w:pStyle w:val="NoSpacing"/>
-        <w:ind w:left="2160"/>
-      </w:pPr>
-      <w:r>
-        <w:t>Section Objects</w:t>
-      </w:r>
-    </w:p>
-    <w:p>
-      <w:pPr>
-        <w:pStyle w:val="NoSpacing"/>
-        <w:ind w:left="2160"/>
-      </w:pPr>
-      <w:r>
-        <w:t>VAD Trees</w:t>
-      </w:r>
-    </w:p>
-    <w:p>
-      <w:pPr>
-        <w:pStyle w:val="NoSpacing"/>
-        <w:ind w:left="2160"/>
-      </w:pPr>
-      <w:r>
-        <w:t>Objects &amp; Handles</w:t>
-      </w:r>
-    </w:p>
-    <w:p>
-      <w:pPr>
-        <w:pStyle w:val="NoSpacing"/>
-        <w:ind w:left="2160"/>
-      </w:pPr>
-      <w:r>
-        <w:t>Named Objects</w:t>
-      </w:r>
-    </w:p>
-    <w:p>
-      <w:pPr>
-        <w:pStyle w:val="NoSpacing"/>
-        <w:ind w:left="1440"/>
-      </w:pPr>
-      <w:r>
-        <w:t>Processes / Threads</w:t>
-      </w:r>
-    </w:p>
-    <w:p>
-      <w:pPr>
-        <w:pStyle w:val="NoSpacing"/>
-        <w:ind w:left="2160"/>
-      </w:pPr>
-      <w:r>
-        <w:t>Context Switching</w:t>
-      </w:r>
-    </w:p>
-    <w:p>
-      <w:pPr>
-        <w:pStyle w:val="NoSpacing"/>
-        <w:ind w:left="2160"/>
-      </w:pPr>
-      <w:r>
-        <w:t>Synchronization Objects</w:t>
-      </w:r>
-    </w:p>
-    <w:p>
-      <w:pPr>
-        <w:pStyle w:val="NoSpacing"/>
-        <w:ind w:left="2160"/>
-      </w:pPr>
-      <w:r>
-        <w:t>Process Initialization Sequence</w:t>
-      </w:r>
-    </w:p>
-    <w:p>
-      <w:pPr>
-        <w:pStyle w:val="NoSpacing"/>
-        <w:ind w:left="2160"/>
-      </w:pPr>
-      <w:r>
-        <w:t>Application Programming Interfaces (API)</w:t>
-      </w:r>
-    </w:p>
-    <w:p>
-      <w:pPr>
-        <w:pStyle w:val="NoSpacing"/>
-        <w:ind w:left="2160"/>
-      </w:pPr>
-      <w:r>
-        <w:t>System Calling Mechanism</w:t>
-      </w:r>
-    </w:p>
-    <w:p>
-      <w:pPr>
-        <w:ind w:left="1440"/>
-      </w:pPr>
-      <w:r>
-        <w:t>Assembly Language</w:t>
-      </w:r>
-    </w:p>
-    <w:p>
-      <w:pPr>
-        <w:ind w:left="1440"/>
-      </w:pPr>
-      <w:r>
-        <w:t>DLL’s (Dynamic Link Libraries)</w:t>
-      </w:r>
-    </w:p>
-    <w:p>
-      <w:pPr>
-        <w:pStyle w:val="NoSpacing"/>
-        <w:ind w:left="1440"/>
-      </w:pPr>
-      <w:r>
-        <w:t>Windows Internals</w:t>
-      </w:r>
-    </w:p>
-    <w:p>
-      <w:pPr>
-        <w:pStyle w:val="NoSpacing"/>
-        <w:ind w:left="2160"/>
-      </w:pPr>
-      <w:r>
-        <w:lastRenderedPageBreak/>
-        <w:t>P</w:t>
-      </w:r>
-      <w:r>
-        <w:t xml:space="preserve">ortable </w:t>
-      </w:r>
-      <w:r>
-        <w:t>E</w:t>
-      </w:r>
-      <w:r>
-        <w:t>xecutable (PE)</w:t>
-      </w:r>
-      <w:r>
-        <w:t xml:space="preserve"> format</w:t>
-      </w:r>
-    </w:p>
-    <w:p>
-      <w:pPr>
-        <w:pStyle w:val="NoSpacing"/>
-        <w:ind w:left="2880"/>
-      </w:pPr>
-      <w:r>
-        <w:t>Basic Concepts</w:t>
-      </w:r>
-    </w:p>
-    <w:p>
-      <w:pPr>
-        <w:pStyle w:val="NoSpacing"/>
-        <w:ind w:left="2880"/>
-      </w:pPr>
-      <w:r>
-        <w:t>Image Sections</w:t>
-      </w:r>
-    </w:p>
-    <w:p>
-      <w:pPr>
-        <w:pStyle w:val="NoSpacing"/>
-        <w:ind w:left="2880"/>
-      </w:pPr>
-      <w:r>
-        <w:t>Section Alignment</w:t>
-      </w:r>
-    </w:p>
-    <w:p>
-      <w:pPr>
-        <w:pStyle w:val="NoSpacing"/>
-        <w:ind w:left="2880"/>
-      </w:pPr>
-      <w:r>
-        <w:t>Headers</w:t>
-      </w:r>
-    </w:p>
-    <w:p>
-      <w:pPr>
-        <w:pStyle w:val="NoSpacing"/>
-        <w:ind w:left="3600"/>
-      </w:pPr>
-      <w:r>
-        <w:t xml:space="preserve">DOS </w:t>
-      </w:r>
-      <w:r>
-        <w:t>h</w:t>
-      </w:r>
-      <w:r>
-        <w:t>eader</w:t>
-      </w:r>
-    </w:p>
-    <w:p>
-      <w:pPr>
-        <w:pStyle w:val="NoSpacing"/>
-        <w:ind w:left="3600"/>
-      </w:pPr>
-      <w:r>
-        <w:t xml:space="preserve">PE </w:t>
-      </w:r>
-      <w:r>
-        <w:t>h</w:t>
-      </w:r>
-      <w:r>
-        <w:t>eader</w:t>
-      </w:r>
-    </w:p>
-    <w:p>
-      <w:pPr>
-        <w:pStyle w:val="NoSpacing"/>
-        <w:ind w:left="2880"/>
-      </w:pPr>
-      <w:r>
-        <w:t>Imports</w:t>
-      </w:r>
-    </w:p>
-    <w:p>
-      <w:pPr>
-        <w:pStyle w:val="NoSpacing"/>
-        <w:ind w:left="2880"/>
-      </w:pPr>
-      <w:r>
-        <w:t>Exports</w:t>
-      </w:r>
-    </w:p>
-    <w:p>
-      <w:pPr>
-        <w:pStyle w:val="NoSpacing"/>
-        <w:ind w:left="2160"/>
-      </w:pPr>
-      <w:r>
-        <w:t>Structured Exception Handling</w:t>
-      </w:r>
-    </w:p>
-    <w:p>
-      <w:pPr>
-        <w:pStyle w:val="NoSpacing"/>
-        <w:ind w:left="1440"/>
-      </w:pPr>
-      <w:r>
-        <w:t>C / C++</w:t>
-      </w:r>
-    </w:p>
-    <w:p>
-      <w:pPr>
-        <w:pStyle w:val="NoSpacing"/>
-        <w:ind w:left="2160"/>
-      </w:pPr>
-      <w:r>
-        <w:t>Compiler generates code the microprocessor can execute</w:t>
-      </w:r>
-    </w:p>
-    <w:p>
-      <w:pPr>
-        <w:pStyle w:val="NoSpacing"/>
-        <w:ind w:left="2160"/>
-      </w:pPr>
-      <w:r>
-        <w:t>C++ generates virtual address tables</w:t>
-      </w:r>
-    </w:p>
-    <w:p>
-      <w:pPr>
-        <w:pStyle w:val="NoSpacing"/>
-        <w:ind w:left="1440"/>
-      </w:pPr>
-      <w:r>
-        <w:t>Java / C#</w:t>
-      </w:r>
-    </w:p>
-    <w:p>
-      <w:pPr>
-        <w:pStyle w:val="NoSpacing"/>
-        <w:ind w:left="2160"/>
-      </w:pPr>
-      <w:r>
-        <w:t>Interpreted code</w:t>
-      </w:r>
-    </w:p>
-    <w:p>
-      <w:pPr>
-        <w:pStyle w:val="NoSpacing"/>
-        <w:ind w:left="2160"/>
-      </w:pPr>
-      <w:r>
-        <w:t>Requires JIT or interpreter</w:t>
-      </w:r>
-    </w:p>
-    <w:p>
-      <w:pPr>
-        <w:ind w:left="720"/>
-      </w:pPr>
-      <w:r>
-        <w:t>Tools</w:t>
-      </w:r>
-    </w:p>
-    <w:p>
-      <w:pPr>
-        <w:pStyle w:val="NoSpacing"/>
-        <w:ind w:left="1440"/>
-      </w:pPr>
-      <w:r>
-        <w:t>Debuggers</w:t>
-      </w:r>
-    </w:p>
-    <w:p>
-      <w:pPr>
-        <w:pStyle w:val="NoSpacing"/>
-        <w:ind w:left="2160"/>
-      </w:pPr>
-      <w:r>
-        <w:t>Breakpoints</w:t>
-      </w:r>
-    </w:p>
-    <w:p>
-      <w:pPr>
-        <w:pStyle w:val="NoSpacing"/>
-        <w:ind w:left="2160"/>
-      </w:pPr>
-      <w:r>
-        <w:t>Scripts</w:t>
-      </w:r>
-    </w:p>
-    <w:p>
-      <w:pPr>
-        <w:pStyle w:val="NoSpacing"/>
-        <w:ind w:left="2160"/>
-      </w:pPr>
-      <w:r>
-        <w:t>Debugger Extensions</w:t>
+        <w:t>Channel 9</w:t>
+      </w:r>
+    </w:p>
+    <w:p>
+      <w:pPr>
+        <w:pStyle w:val="NoSpacing"/>
+        <w:ind w:left="2160"/>
+      </w:pPr>
+      <w:r>
+        <w:t>Defrag Tools</w:t>
+      </w:r>
+    </w:p>
+    <w:p>
+      <w:pPr>
+        <w:pStyle w:val="NoSpacing"/>
+        <w:ind w:left="2880"/>
+      </w:pPr>
+      <w:r>
+        <w:t>#</w:t>
+      </w:r>
+      <w:r>
+        <w:t xml:space="preserve">  </w:t>
+      </w:r>
+      <w:r>
+        <w:t xml:space="preserve">  </w:t>
+      </w:r>
+      <w:r>
+        <w:t xml:space="preserve">1 – Building you USB </w:t>
+      </w:r>
+      <w:proofErr w:type="spellStart"/>
+      <w:r>
+        <w:t>thumbdrive</w:t>
+      </w:r>
+      <w:proofErr w:type="spellEnd"/>
+      <w:r>
+        <w:t xml:space="preserve"> (optional)</w:t>
+      </w:r>
+    </w:p>
+    <w:p>
+      <w:pPr>
+        <w:pStyle w:val="NoSpacing"/>
+        <w:ind w:left="2880"/>
+      </w:pPr>
+      <w:r>
+        <w:t>#</w:t>
+      </w:r>
+      <w:r>
+        <w:t xml:space="preserve">  </w:t>
+      </w:r>
+      <w:r>
+        <w:t xml:space="preserve">  </w:t>
+      </w:r>
+      <w:r>
+        <w:t>2 - Process Explorer</w:t>
+      </w:r>
+    </w:p>
+    <w:p>
+      <w:pPr>
+        <w:pStyle w:val="NoSpacing"/>
+        <w:ind w:left="2880"/>
+      </w:pPr>
+      <w:r>
+        <w:t>#</w:t>
+      </w:r>
+      <w:r>
+        <w:t xml:space="preserve">  </w:t>
+      </w:r>
+      <w:r>
+        <w:t xml:space="preserve">  </w:t>
+      </w:r>
+      <w:r>
+        <w:t>3 - Process Monitor</w:t>
+      </w:r>
+    </w:p>
+    <w:p>
+      <w:pPr>
+        <w:pStyle w:val="NoSpacing"/>
+        <w:ind w:left="2880"/>
+      </w:pPr>
+      <w:r>
+        <w:t>#</w:t>
+      </w:r>
+      <w:r>
+        <w:t xml:space="preserve">  </w:t>
+      </w:r>
+      <w:r>
+        <w:t xml:space="preserve">  </w:t>
+      </w:r>
+      <w:r>
+        <w:t xml:space="preserve">4 - Process Monitor </w:t>
+      </w:r>
+      <w:r>
+        <w:t>–</w:t>
+      </w:r>
+      <w:r>
+        <w:t xml:space="preserve"> Examples</w:t>
+      </w:r>
+    </w:p>
+    <w:p>
+      <w:pPr>
+        <w:pStyle w:val="NoSpacing"/>
+        <w:ind w:left="2880"/>
+      </w:pPr>
+      <w:r>
+        <w:t>#</w:t>
+      </w:r>
+      <w:r>
+        <w:t xml:space="preserve">  </w:t>
+      </w:r>
+      <w:r>
+        <w:t xml:space="preserve">  </w:t>
+      </w:r>
+      <w:r>
+        <w:t xml:space="preserve">5 - </w:t>
+      </w:r>
+      <w:proofErr w:type="spellStart"/>
+      <w:r>
+        <w:t>Autoruns</w:t>
+      </w:r>
+      <w:proofErr w:type="spellEnd"/>
+      <w:r>
+        <w:t xml:space="preserve"> and </w:t>
+      </w:r>
+      <w:proofErr w:type="spellStart"/>
+      <w:r>
+        <w:t>MSConfig</w:t>
+      </w:r>
+      <w:proofErr w:type="spellEnd"/>
+    </w:p>
+    <w:p>
+      <w:pPr>
+        <w:pStyle w:val="NoSpacing"/>
+        <w:ind w:left="2880"/>
+      </w:pPr>
+      <w:r>
+        <w:t>#</w:t>
+      </w:r>
+      <w:r>
+        <w:t xml:space="preserve">  </w:t>
+      </w:r>
+      <w:r>
+        <w:t xml:space="preserve">  </w:t>
+      </w:r>
+      <w:r>
+        <w:t xml:space="preserve">6 </w:t>
+      </w:r>
+      <w:r>
+        <w:t>–</w:t>
+      </w:r>
+      <w:r>
+        <w:t xml:space="preserve"> </w:t>
+      </w:r>
+      <w:proofErr w:type="spellStart"/>
+      <w:r>
+        <w:t>RAMMap</w:t>
+      </w:r>
+      <w:proofErr w:type="spellEnd"/>
+    </w:p>
+    <w:p>
+      <w:pPr>
+        <w:pStyle w:val="NoSpacing"/>
+        <w:ind w:left="2880"/>
+      </w:pPr>
+      <w:r>
+        <w:t>#</w:t>
+      </w:r>
+      <w:r>
+        <w:t xml:space="preserve">  </w:t>
+      </w:r>
+      <w:r>
+        <w:t xml:space="preserve">  </w:t>
+      </w:r>
+      <w:r>
+        <w:t xml:space="preserve">7 </w:t>
+      </w:r>
+      <w:r>
+        <w:t>–</w:t>
+      </w:r>
+      <w:r>
+        <w:t xml:space="preserve"> </w:t>
+      </w:r>
+      <w:proofErr w:type="spellStart"/>
+      <w:r>
+        <w:t>VMMap</w:t>
+      </w:r>
+      <w:proofErr w:type="spellEnd"/>
+    </w:p>
+    <w:p>
+      <w:pPr>
+        <w:pStyle w:val="NoSpacing"/>
+        <w:ind w:left="2880"/>
+      </w:pPr>
+      <w:proofErr w:type="gramStart"/>
+      <w:r>
+        <w:t>#</w:t>
+      </w:r>
+      <w:r>
+        <w:t xml:space="preserve">  13</w:t>
+      </w:r>
+      <w:proofErr w:type="gramEnd"/>
+      <w:r>
+        <w:t xml:space="preserve"> </w:t>
+      </w:r>
+      <w:r>
+        <w:t>–</w:t>
+      </w:r>
+      <w:r>
+        <w:t xml:space="preserve"> WinDbg</w:t>
+      </w:r>
+    </w:p>
+    <w:p>
+      <w:pPr>
+        <w:pStyle w:val="NoSpacing"/>
+        <w:ind w:left="2880"/>
+      </w:pPr>
+      <w:proofErr w:type="gramStart"/>
+      <w:r>
+        <w:t>#</w:t>
+      </w:r>
+      <w:r>
+        <w:t xml:space="preserve">  14</w:t>
+      </w:r>
+      <w:proofErr w:type="gramEnd"/>
+      <w:r>
+        <w:t xml:space="preserve"> - WinDbg </w:t>
+      </w:r>
+      <w:r>
+        <w:t>–</w:t>
+      </w:r>
+      <w:r>
+        <w:t xml:space="preserve"> SOS</w:t>
+      </w:r>
+    </w:p>
+    <w:p>
+      <w:pPr>
+        <w:pStyle w:val="NoSpacing"/>
+        <w:ind w:left="2880"/>
+      </w:pPr>
+      <w:r>
+        <w:t>#</w:t>
+      </w:r>
+      <w:r>
+        <w:t xml:space="preserve">  </w:t>
       </w:r>
       <w:bookmarkStart w:id="0" w:name="_GoBack"/>
       <w:bookmarkEnd w:id="0"/>
-    </w:p>
-    <w:p>
-      <w:pPr>
-        <w:pStyle w:val="NoSpacing"/>
-        <w:ind w:left="2160"/>
-      </w:pPr>
-      <w:r>
-        <w:t>Kernel-mode Debugging</w:t>
-      </w:r>
-    </w:p>
-    <w:p>
-      <w:pPr>
-        <w:pStyle w:val="NoSpacing"/>
-        <w:ind w:left="2880"/>
-      </w:pPr>
-      <w:r>
-        <w:t>Real machines</w:t>
-      </w:r>
-    </w:p>
-    <w:p>
-      <w:pPr>
-        <w:pStyle w:val="NoSpacing"/>
-        <w:ind w:left="2880"/>
-      </w:pPr>
-      <w:r>
-        <w:t>Virtual machines</w:t>
-      </w:r>
-    </w:p>
-    <w:p>
-      <w:pPr>
-        <w:pStyle w:val="NoSpacing"/>
-        <w:ind w:left="1440"/>
-      </w:pPr>
-      <w:r>
-        <w:t>IDA Pro</w:t>
-      </w:r>
-    </w:p>
-    <w:p>
-      <w:pPr>
-        <w:pStyle w:val="NoSpacing"/>
-        <w:ind w:left="2160"/>
-      </w:pPr>
-      <w:r>
-        <w:t>Converts opcodes to human-readable assembly language</w:t>
-      </w:r>
-    </w:p>
-    <w:p>
-      <w:pPr>
-        <w:pStyle w:val="NoSpacing"/>
-        <w:ind w:left="2160"/>
-      </w:pPr>
-      <w:r>
-        <w:t>Distinguishes code from data</w:t>
-      </w:r>
-    </w:p>
-    <w:p>
-      <w:pPr>
-        <w:ind w:left="1440"/>
-        <w:rPr>
-          <w:strike/>
-        </w:rPr>
-      </w:pPr>
-      <w:r>
-        <w:rPr>
-          <w:strike/>
-        </w:rPr>
-        <w:t>Depends</w:t>
-      </w:r>
-    </w:p>
-    <w:p>
-      <w:pPr>
-        <w:ind w:left="1440"/>
-        <w:rPr>
-          <w:strike/>
-        </w:rPr>
-      </w:pPr>
-      <w:r>
-        <w:rPr>
-          <w:strike/>
-        </w:rPr>
-        <w:t>Hex Editor</w:t>
-      </w:r>
-    </w:p>
-    <w:p>
-      <w:pPr>
-        <w:ind w:left="1440"/>
-      </w:pPr>
+      <w:r>
+        <w:t>15</w:t>
+      </w:r>
+      <w:r>
+        <w:t xml:space="preserve"> - WinDbg - </w:t>
+      </w:r>
       <w:proofErr w:type="spellStart"/>
       <w:r>
-        <w:rPr>
-          <w:strike/>
-        </w:rPr>
-        <w:t>Dumpbin</w:t>
+        <w:t>Bugchecks</w:t>
       </w:r>
       <w:proofErr w:type="spellEnd"/>
-    </w:p>
-    <w:p>
-      <w:pPr>
-        <w:pStyle w:val="NoSpacing"/>
-        <w:ind w:left="1440"/>
-      </w:pPr>
-      <w:r>
-        <w:t>SysInternals Suite</w:t>
-      </w:r>
-    </w:p>
-    <w:p>
-      <w:pPr>
-        <w:pStyle w:val="NoSpacing"/>
-        <w:ind w:left="2160"/>
-      </w:pPr>
-      <w:r>
-        <w:t>Process Explorer</w:t>
-      </w:r>
-    </w:p>
-    <w:p>
-      <w:pPr>
-        <w:pStyle w:val="NoSpacing"/>
-        <w:ind w:left="2160"/>
-      </w:pPr>
-      <w:r>
-        <w:t>Process Monitor</w:t>
-      </w:r>
-    </w:p>
-    <w:p>
-      <w:pPr>
-        <w:pStyle w:val="NoSpacing"/>
-        <w:ind w:left="2160"/>
-      </w:pPr>
-      <w:r>
-        <w:t>VMM Map</w:t>
-      </w:r>
-    </w:p>
-    <w:p>
-      <w:pPr>
-        <w:pStyle w:val="NoSpacing"/>
-        <w:ind w:left="2160"/>
-      </w:pPr>
-      <w:r>
-        <w:t>RAM Map</w:t>
-      </w:r>
-    </w:p>
-    <w:p>
-      <w:pPr>
-        <w:pStyle w:val="NoSpacing"/>
-        <w:ind w:left="2160"/>
-      </w:pPr>
+      <w:r>
+        <w:t xml:space="preserve"> (BSOD)</w:t>
+      </w:r>
+    </w:p>
+    <w:p>
+      <w:pPr>
+        <w:pStyle w:val="NoSpacing"/>
+        <w:ind w:left="2880"/>
+      </w:pPr>
+      <w:proofErr w:type="gramStart"/>
+      <w:r>
+        <w:t>#</w:t>
+      </w:r>
+      <w:r>
+        <w:t xml:space="preserve">  </w:t>
+      </w:r>
+      <w:r>
+        <w:t>19</w:t>
+      </w:r>
+      <w:proofErr w:type="gramEnd"/>
+      <w:r>
+        <w:t xml:space="preserve"> - WinDbg </w:t>
+      </w:r>
+      <w:r>
+        <w:t>–</w:t>
+      </w:r>
+      <w:r>
+        <w:t xml:space="preserve"> OCA</w:t>
+      </w:r>
+    </w:p>
+    <w:p>
+      <w:pPr>
+        <w:pStyle w:val="NoSpacing"/>
+        <w:ind w:left="2880"/>
+      </w:pPr>
+      <w:proofErr w:type="gramStart"/>
+      <w:r>
+        <w:t>#</w:t>
+      </w:r>
+      <w:r>
+        <w:t xml:space="preserve">  </w:t>
+      </w:r>
+      <w:r>
+        <w:t>20</w:t>
+      </w:r>
+      <w:proofErr w:type="gramEnd"/>
+      <w:r>
+        <w:t xml:space="preserve"> - WinDbg - Basic Commands</w:t>
+      </w:r>
+    </w:p>
+    <w:p>
+      <w:pPr>
+        <w:pStyle w:val="NoSpacing"/>
+        <w:ind w:left="2880"/>
+      </w:pPr>
+      <w:proofErr w:type="gramStart"/>
+      <w:r>
+        <w:t>#</w:t>
+      </w:r>
+      <w:r>
+        <w:t xml:space="preserve">  </w:t>
+      </w:r>
+      <w:r>
+        <w:t>21</w:t>
+      </w:r>
+      <w:proofErr w:type="gramEnd"/>
+      <w:r>
+        <w:t xml:space="preserve"> - WinDbg - Memory User Mode</w:t>
+      </w:r>
+    </w:p>
+    <w:p>
+      <w:pPr>
+        <w:pStyle w:val="NoSpacing"/>
+        <w:ind w:left="2880"/>
+      </w:pPr>
+      <w:proofErr w:type="gramStart"/>
+      <w:r>
+        <w:t>#</w:t>
+      </w:r>
+      <w:r>
+        <w:t xml:space="preserve">  </w:t>
+      </w:r>
+      <w:r>
+        <w:t>22</w:t>
+      </w:r>
+      <w:proofErr w:type="gramEnd"/>
+      <w:r>
+        <w:t xml:space="preserve"> - WinDbg - Memory Kernel Mode</w:t>
+      </w:r>
+    </w:p>
+    <w:p>
+      <w:pPr>
+        <w:pStyle w:val="NoSpacing"/>
+        <w:ind w:left="2880"/>
+      </w:pPr>
+      <w:proofErr w:type="gramStart"/>
+      <w:r>
+        <w:t>#</w:t>
+      </w:r>
+      <w:r>
+        <w:t xml:space="preserve">  </w:t>
+      </w:r>
+      <w:r>
+        <w:t>24</w:t>
+      </w:r>
+      <w:proofErr w:type="gramEnd"/>
+      <w:r>
+        <w:t xml:space="preserve"> - WinDbg - Critical Sections</w:t>
+      </w:r>
+    </w:p>
+    <w:p>
+      <w:pPr>
+        <w:pStyle w:val="NoSpacing"/>
+        <w:ind w:left="2880"/>
+      </w:pPr>
+      <w:proofErr w:type="gramStart"/>
+      <w:r>
+        <w:t>#</w:t>
+      </w:r>
+      <w:r>
+        <w:t xml:space="preserve">  </w:t>
+      </w:r>
+      <w:r>
+        <w:t>25</w:t>
+      </w:r>
+      <w:proofErr w:type="gramEnd"/>
+      <w:r>
+        <w:t xml:space="preserve"> - WinDbg </w:t>
+      </w:r>
+      <w:r>
+        <w:t>–</w:t>
+      </w:r>
+      <w:r>
+        <w:t xml:space="preserve"> Events</w:t>
+      </w:r>
+    </w:p>
+    <w:p>
+      <w:pPr>
+        <w:pStyle w:val="NoSpacing"/>
+        <w:ind w:left="2880"/>
+      </w:pPr>
+      <w:proofErr w:type="gramStart"/>
+      <w:r>
+        <w:t>#</w:t>
+      </w:r>
+      <w:r>
+        <w:t xml:space="preserve">  </w:t>
+      </w:r>
+      <w:r>
+        <w:t>26</w:t>
+      </w:r>
+      <w:proofErr w:type="gramEnd"/>
+      <w:r>
+        <w:t xml:space="preserve"> - WinDbg - Semaphores, </w:t>
+      </w:r>
       <w:proofErr w:type="spellStart"/>
       <w:r>
-        <w:t>WinObj</w:t>
+        <w:t>Mutexes</w:t>
       </w:r>
       <w:proofErr w:type="spellEnd"/>
-    </w:p>
-    <w:p>
-      <w:pPr>
-        <w:pStyle w:val="NoSpacing"/>
-        <w:ind w:left="2160"/>
-      </w:pPr>
+      <w:r>
+        <w:t xml:space="preserve"> and Timers</w:t>
+      </w:r>
+    </w:p>
+    <w:p>
+      <w:pPr>
+        <w:pStyle w:val="NoSpacing"/>
+        <w:ind w:left="2880"/>
+      </w:pPr>
+      <w:proofErr w:type="gramStart"/>
+      <w:r>
+        <w:t>#</w:t>
+      </w:r>
+      <w:r>
+        <w:t xml:space="preserve">  </w:t>
+      </w:r>
+      <w:r>
+        <w:t>27</w:t>
+      </w:r>
+      <w:proofErr w:type="gramEnd"/>
+      <w:r>
+        <w:t xml:space="preserve"> - WinDbg - Configure Kernel Debugging</w:t>
+      </w:r>
+    </w:p>
+    <w:p>
+      <w:pPr>
+        <w:pStyle w:val="NoSpacing"/>
+        <w:ind w:left="2880"/>
+      </w:pPr>
+      <w:proofErr w:type="gramStart"/>
+      <w:r>
+        <w:t>#</w:t>
+      </w:r>
+      <w:r>
+        <w:t xml:space="preserve">  </w:t>
+      </w:r>
+      <w:r>
+        <w:t>28</w:t>
+      </w:r>
+      <w:proofErr w:type="gramEnd"/>
+      <w:r>
+        <w:t xml:space="preserve"> - WinDbg </w:t>
+      </w:r>
+      <w:r>
+        <w:t>–</w:t>
+      </w:r>
+      <w:r>
+        <w:t xml:space="preserve"> Scheduling</w:t>
+      </w:r>
+    </w:p>
+    <w:p>
+      <w:pPr>
+        <w:pStyle w:val="NoSpacing"/>
+        <w:ind w:left="2880"/>
+      </w:pPr>
+      <w:proofErr w:type="gramStart"/>
+      <w:r>
+        <w:t>#</w:t>
+      </w:r>
+      <w:r>
+        <w:t xml:space="preserve">  </w:t>
+      </w:r>
+      <w:r>
+        <w:t>29</w:t>
+      </w:r>
+      <w:proofErr w:type="gramEnd"/>
+      <w:r>
+        <w:t xml:space="preserve"> - WinDbg - ETW Logging</w:t>
+      </w:r>
+    </w:p>
+    <w:p>
+      <w:pPr>
+        <w:pStyle w:val="NoSpacing"/>
+        <w:ind w:left="2880"/>
+      </w:pPr>
+      <w:proofErr w:type="gramStart"/>
+      <w:r>
+        <w:t>#</w:t>
+      </w:r>
+      <w:r>
+        <w:t xml:space="preserve">  </w:t>
+      </w:r>
+      <w:r>
+        <w:t>30</w:t>
+      </w:r>
+      <w:proofErr w:type="gramEnd"/>
+      <w:r>
+        <w:t xml:space="preserve"> - MCTS Windows Internals</w:t>
+      </w:r>
+    </w:p>
+    <w:p>
+      <w:pPr>
+        <w:pStyle w:val="NoSpacing"/>
+        <w:ind w:left="2880"/>
+      </w:pPr>
+      <w:proofErr w:type="gramStart"/>
+      <w:r>
+        <w:t>#</w:t>
+      </w:r>
+      <w:r>
+        <w:t xml:space="preserve">  </w:t>
+      </w:r>
+      <w:r>
+        <w:t>89</w:t>
+      </w:r>
+      <w:proofErr w:type="gramEnd"/>
+      <w:r>
+        <w:t xml:space="preserve"> - Symbol Folder Tools</w:t>
+      </w:r>
+    </w:p>
+    <w:p>
+      <w:pPr>
+        <w:pStyle w:val="NoSpacing"/>
+        <w:ind w:left="2880"/>
+      </w:pPr>
+      <w:proofErr w:type="gramStart"/>
+      <w:r>
+        <w:t>#</w:t>
+      </w:r>
+      <w:r>
+        <w:t xml:space="preserve">  </w:t>
+      </w:r>
+      <w:r>
+        <w:t>94</w:t>
+      </w:r>
+      <w:proofErr w:type="gramEnd"/>
+      <w:r>
+        <w:t xml:space="preserve"> - </w:t>
+      </w:r>
       <w:proofErr w:type="spellStart"/>
       <w:r>
-        <w:t>AutoRuns</w:t>
+        <w:t>Sysinternals</w:t>
       </w:r>
       <w:proofErr w:type="spellEnd"/>
-    </w:p>
-    <w:p>
-      <w:pPr>
-        <w:pStyle w:val="NoSpacing"/>
-        <w:ind w:left="1440"/>
-      </w:pPr>
-      <w:r>
-        <w:t>PE Browse</w:t>
-      </w:r>
-    </w:p>
-    <w:p>
-      <w:pPr>
-        <w:pStyle w:val="NoSpacing"/>
-        <w:ind w:left="1440"/>
-      </w:pPr>
-      <w:r>
-        <w:t>Channel 9</w:t>
-      </w:r>
-    </w:p>
-    <w:p>
-      <w:pPr>
-        <w:pStyle w:val="NoSpacing"/>
-        <w:ind w:left="2160"/>
-      </w:pPr>
-      <w:r>
-        <w:t>Defrag Tools</w:t>
-      </w:r>
-    </w:p>
-    <w:p>
-      <w:pPr>
-        <w:ind w:left="720"/>
-      </w:pPr>
-      <w:r>
-        <w:t>Exercises</w:t>
-      </w:r>
-    </w:p>
-    <w:p>
-      <w:pPr>
-        <w:pStyle w:val="Subtitle"/>
+      <w:r>
+        <w:t xml:space="preserve"> Strings, </w:t>
+      </w:r>
+      <w:proofErr w:type="spellStart"/>
+      <w:r>
+        <w:t>FindStr</w:t>
+      </w:r>
+      <w:proofErr w:type="spellEnd"/>
+      <w:r>
+        <w:t>, !</w:t>
+      </w:r>
+      <w:proofErr w:type="spellStart"/>
+      <w:r>
+        <w:t>pde.ssz</w:t>
+      </w:r>
+      <w:proofErr w:type="spellEnd"/>
+    </w:p>
+    <w:p>
+      <w:pPr>
+        <w:pStyle w:val="NoSpacing"/>
+        <w:ind w:left="2880"/>
+      </w:pPr>
+      <w:proofErr w:type="gramStart"/>
+      <w:r>
+        <w:t>#</w:t>
+      </w:r>
+      <w:r>
+        <w:t xml:space="preserve">  </w:t>
+      </w:r>
+      <w:r>
+        <w:t>96</w:t>
+      </w:r>
+      <w:proofErr w:type="gramEnd"/>
+      <w:r>
+        <w:t xml:space="preserve"> - Writing a Debugger Extension Part 1</w:t>
+      </w:r>
+    </w:p>
+    <w:p>
+      <w:pPr>
+        <w:pStyle w:val="NoSpacing"/>
+        <w:ind w:left="2880"/>
+      </w:pPr>
+      <w:proofErr w:type="gramStart"/>
+      <w:r>
+        <w:t>#</w:t>
+      </w:r>
+      <w:r>
+        <w:t xml:space="preserve">  </w:t>
+      </w:r>
+      <w:r>
+        <w:t>9</w:t>
+      </w:r>
+      <w:r>
+        <w:t>7</w:t>
+      </w:r>
+      <w:proofErr w:type="gramEnd"/>
+      <w:r>
+        <w:t xml:space="preserve"> - Wri</w:t>
+      </w:r>
+      <w:r>
+        <w:t>ting a Debugger Extension Part 2</w:t>
+      </w:r>
+    </w:p>
+    <w:p>
+      <w:pPr>
+        <w:pStyle w:val="NoSpacing"/>
+        <w:ind w:left="2880"/>
+      </w:pPr>
+      <w:proofErr w:type="gramStart"/>
+      <w:r>
+        <w:t>#  98</w:t>
+      </w:r>
+      <w:proofErr w:type="gramEnd"/>
+      <w:r>
+        <w:t xml:space="preserve"> - Wri</w:t>
+      </w:r>
+      <w:r>
+        <w:t>ting a Debugger Extension Part 3</w:t>
+      </w:r>
+    </w:p>
+    <w:p>
+      <w:pPr>
+        <w:pStyle w:val="NoSpacing"/>
+        <w:ind w:left="2880"/>
+      </w:pPr>
+      <w:proofErr w:type="gramStart"/>
+      <w:r>
+        <w:t>#  99</w:t>
+      </w:r>
+      <w:proofErr w:type="gramEnd"/>
+      <w:r>
+        <w:t xml:space="preserve"> - Wri</w:t>
+      </w:r>
+      <w:r>
+        <w:t>ting a Debugger Extension Part 4</w:t>
+      </w:r>
+    </w:p>
+    <w:p>
+      <w:pPr>
+        <w:pStyle w:val="NoSpacing"/>
+        <w:ind w:left="2880"/>
+      </w:pPr>
+      <w:r>
+        <w:t>#101</w:t>
+      </w:r>
+      <w:r>
+        <w:t xml:space="preserve"> - Wri</w:t>
+      </w:r>
+      <w:r>
+        <w:t>ting a Debugger Extension Part 5</w:t>
+      </w:r>
+    </w:p>
+    <w:p>
+      <w:pPr>
+        <w:pStyle w:val="NoSpacing"/>
+        <w:ind w:left="2880"/>
+      </w:pPr>
+      <w:r>
+        <w:t>#102</w:t>
+      </w:r>
+      <w:r>
+        <w:t xml:space="preserve"> - Wri</w:t>
+      </w:r>
+      <w:r>
+        <w:t>ting a Debugger Extension Part 6</w:t>
+      </w:r>
+    </w:p>
+    <w:p>
+      <w:pPr>
+        <w:pStyle w:val="NoSpacing"/>
+        <w:ind w:left="2880"/>
+      </w:pPr>
+      <w:r>
+        <w:t>#103</w:t>
+      </w:r>
+      <w:r>
+        <w:t xml:space="preserve"> - Wri</w:t>
+      </w:r>
+      <w:r>
+        <w:t>ting a Debugger Extension Part 7</w:t>
+      </w:r>
+    </w:p>
+    <w:p>
+      <w:pPr>
+        <w:pStyle w:val="NoSpacing"/>
+        <w:ind w:left="2880"/>
+      </w:pPr>
+      <w:r>
+        <w:t>#104</w:t>
+      </w:r>
+      <w:r>
+        <w:t xml:space="preserve"> - Wri</w:t>
+      </w:r>
+      <w:r>
+        <w:t>ting a Debugger Extension Part 8</w:t>
+      </w:r>
+    </w:p>
+    <w:p>
+      <w:pPr>
+        <w:pStyle w:val="NoSpacing"/>
+        <w:ind w:left="2880"/>
+      </w:pPr>
+      <w:r>
+        <w:t>#105</w:t>
+      </w:r>
+      <w:r>
+        <w:t xml:space="preserve"> - Wri</w:t>
+      </w:r>
+      <w:r>
+        <w:t>ting a Debugger Extension Part 9</w:t>
+      </w:r>
+    </w:p>
+    <w:p>
+      <w:pPr>
+        <w:pStyle w:val="NoSpacing"/>
+        <w:ind w:left="2880"/>
+      </w:pPr>
+      <w:r>
+        <w:t>#120 - Windows Management Instrumentation</w:t>
+      </w:r>
+      <w:r>
+        <w:t xml:space="preserve"> (optional)</w:t>
+      </w:r>
+    </w:p>
+    <w:p>
+      <w:pPr>
+        <w:pStyle w:val="NoSpacing"/>
+        <w:ind w:left="2880"/>
+      </w:pPr>
+      <w:r>
+        <w:lastRenderedPageBreak/>
+        <w:t xml:space="preserve">#121 - </w:t>
+      </w:r>
+      <w:proofErr w:type="spellStart"/>
+      <w:r>
+        <w:t>DebugDiag</w:t>
+      </w:r>
+      <w:proofErr w:type="spellEnd"/>
+      <w:r>
+        <w:t xml:space="preserve"> Part 1</w:t>
+      </w:r>
+    </w:p>
+    <w:p>
+      <w:pPr>
+        <w:pStyle w:val="NoSpacing"/>
+        <w:ind w:left="2880"/>
+      </w:pPr>
+      <w:r>
+        <w:t>#122</w:t>
+      </w:r>
+      <w:r>
+        <w:t xml:space="preserve"> - </w:t>
+      </w:r>
+      <w:proofErr w:type="spellStart"/>
+      <w:r>
+        <w:t>De</w:t>
+      </w:r>
+      <w:r>
+        <w:t>bugDiag</w:t>
+      </w:r>
+      <w:proofErr w:type="spellEnd"/>
+      <w:r>
+        <w:t xml:space="preserve"> Part 2</w:t>
+      </w:r>
+    </w:p>
+    <w:p>
+      <w:pPr>
+        <w:pStyle w:val="NoSpacing"/>
+        <w:ind w:left="2880"/>
+      </w:pPr>
+      <w:r>
+        <w:t>#123</w:t>
+      </w:r>
+      <w:r>
+        <w:t xml:space="preserve"> - </w:t>
+      </w:r>
+      <w:proofErr w:type="spellStart"/>
+      <w:r>
+        <w:t>De</w:t>
+      </w:r>
+      <w:r>
+        <w:t>bugDiag</w:t>
+      </w:r>
+      <w:proofErr w:type="spellEnd"/>
+      <w:r>
+        <w:t xml:space="preserve"> Part 3</w:t>
+      </w:r>
+    </w:p>
+    <w:p>
+      <w:pPr>
+        <w:pStyle w:val="NoSpacing"/>
+        <w:ind w:left="2880"/>
+      </w:pPr>
+      <w:r>
+        <w:t>#124</w:t>
+      </w:r>
+      <w:r>
+        <w:t xml:space="preserve"> - </w:t>
+      </w:r>
+      <w:proofErr w:type="spellStart"/>
+      <w:r>
+        <w:t>De</w:t>
+      </w:r>
+      <w:r>
+        <w:t>bugDiag</w:t>
+      </w:r>
+      <w:proofErr w:type="spellEnd"/>
+      <w:r>
+        <w:t xml:space="preserve"> Part 4</w:t>
+      </w:r>
+    </w:p>
+    <w:p>
+      <w:pPr>
+        <w:pStyle w:val="NoSpacing"/>
+        <w:ind w:left="2880"/>
+      </w:pPr>
+      <w:r>
+        <w:t>#134 - Microsoft Symbol Proxy (</w:t>
+      </w:r>
+      <w:proofErr w:type="spellStart"/>
+      <w:r>
+        <w:t>SymProxy</w:t>
+      </w:r>
+      <w:proofErr w:type="spellEnd"/>
+      <w:r>
+        <w:t>)</w:t>
+      </w:r>
+      <w:r>
+        <w:t xml:space="preserve"> (optional)</w:t>
+      </w:r>
+    </w:p>
+    <w:p>
+      <w:pPr>
+        <w:pStyle w:val="NoSpacing"/>
+        <w:ind w:left="2880"/>
+      </w:pPr>
+      <w:r>
+        <w:t>#135 - Debugging User Mode Crash Dumps Part 1</w:t>
+      </w:r>
+    </w:p>
+    <w:p>
+      <w:pPr>
+        <w:pStyle w:val="NoSpacing"/>
+        <w:ind w:left="2880"/>
+      </w:pPr>
+      <w:r>
+        <w:t>#136 - Debugging User Mode Crash Dumps Part 2</w:t>
+      </w:r>
+    </w:p>
+    <w:p>
+      <w:pPr>
+        <w:pStyle w:val="NoSpacing"/>
+        <w:ind w:left="2880"/>
+      </w:pPr>
+      <w:r>
+        <w:t>#137 - Debugging Kernel Mode Crashes and Hangs</w:t>
+      </w:r>
+    </w:p>
+    <w:p>
+      <w:pPr>
+        <w:pStyle w:val="NoSpacing"/>
+        <w:ind w:left="2880"/>
+      </w:pPr>
+      <w:r>
+        <w:t>#138 - Debugging - 'dx' Command Part 1</w:t>
+      </w:r>
+    </w:p>
+    <w:p>
+      <w:pPr>
+        <w:pStyle w:val="NoSpacing"/>
+        <w:ind w:left="2880"/>
+      </w:pPr>
+      <w:r>
+        <w:t>#139 - Debugging - 'dx' Command Part 2</w:t>
+      </w:r>
+    </w:p>
+    <w:p>
+      <w:pPr>
+        <w:pStyle w:val="NoSpacing"/>
+        <w:ind w:left="2880"/>
+      </w:pPr>
+      <w:r>
+        <w:t xml:space="preserve">#146 </w:t>
+      </w:r>
+      <w:r>
+        <w:t>–</w:t>
+      </w:r>
+      <w:r>
+        <w:t xml:space="preserve"> </w:t>
+      </w:r>
+      <w:proofErr w:type="spellStart"/>
+      <w:r>
+        <w:t>WinDiff</w:t>
+      </w:r>
+      <w:proofErr w:type="spellEnd"/>
+    </w:p>
+    <w:p>
+      <w:pPr>
+        <w:pStyle w:val="NoSpacing"/>
+        <w:ind w:left="2880"/>
+      </w:pPr>
+      <w:r>
+        <w:t>#147 - Dependency Walker</w:t>
+      </w:r>
+    </w:p>
+    <w:p>
+      <w:pPr>
+        <w:pStyle w:val="NoSpacing"/>
+        <w:ind w:left="2880"/>
+      </w:pPr>
+      <w:r>
+        <w:t>#154 - Memory Footprint and Leaks</w:t>
+      </w:r>
+    </w:p>
+    <w:p>
+      <w:pPr>
+        <w:pStyle w:val="NoSpacing"/>
+        <w:ind w:left="2880"/>
+      </w:pPr>
+      <w:r>
+        <w:t>#161 - Troubleshooting a Slow PC</w:t>
+      </w:r>
+      <w:r>
+        <w:t xml:space="preserve"> (optional)</w:t>
+      </w:r>
+    </w:p>
+    <w:p>
+      <w:pPr>
+        <w:pStyle w:val="NoSpacing"/>
+        <w:ind w:left="2880"/>
+      </w:pPr>
+      <w:r>
+        <w:t xml:space="preserve">#167 - Debugging User Mode Crash Dumps </w:t>
+      </w:r>
+      <w:proofErr w:type="spellStart"/>
+      <w:r>
+        <w:t>Redux</w:t>
+      </w:r>
+      <w:proofErr w:type="spellEnd"/>
+    </w:p>
+    <w:p>
+      <w:pPr>
+        <w:pStyle w:val="NoSpacing"/>
+        <w:ind w:left="2880"/>
+      </w:pPr>
+      <w:r>
+        <w:t>#169 - Debugging Tools for Windows Team</w:t>
+      </w:r>
+      <w:r>
+        <w:t xml:space="preserve"> (optional)</w:t>
+      </w:r>
+    </w:p>
+    <w:p>
+      <w:pPr>
+        <w:pStyle w:val="NoSpacing"/>
+        <w:ind w:left="2880"/>
+      </w:pPr>
+      <w:r>
+        <w:t>#172 - Application Hangs</w:t>
+      </w:r>
+    </w:p>
+    <w:p>
+      <w:pPr>
+        <w:pStyle w:val="NoSpacing"/>
+        <w:ind w:left="2880"/>
+      </w:pPr>
+      <w:r>
+        <w:t>#173 - Troubleshooting with the Windows</w:t>
+      </w:r>
+    </w:p>
+    <w:p>
+      <w:pPr>
+        <w:pStyle w:val="NoSpacing"/>
+        <w:ind w:left="2880"/>
+      </w:pPr>
+      <w:r>
+        <w:t>#175 - Debugging the Network Stack</w:t>
+      </w:r>
+    </w:p>
+    <w:p>
+      <w:pPr>
+        <w:pStyle w:val="NoSpacing"/>
+        <w:ind w:left="2880"/>
       </w:pPr>
     </w:p>
     <w:sectPr>
@@ -3896,6 +5146,52 @@
       <w:szCs w:val="32"/>
     </w:rPr>
   </w:style>
+  <w:style w:type="paragraph" w:styleId="Heading2">
+    <w:name w:val="heading 2"/>
+    <w:basedOn w:val="Normal"/>
+    <w:next w:val="Normal"/>
+    <w:link w:val="Heading2Char"/>
+    <w:uiPriority w:val="9"/>
+    <w:semiHidden/>
+    <w:unhideWhenUsed/>
+    <w:qFormat/>
+    <w:rsid w:val="00014843"/>
+    <w:pPr>
+      <w:keepNext/>
+      <w:keepLines/>
+      <w:spacing w:before="40" w:after="0"/>
+      <w:outlineLvl w:val="1"/>
+    </w:pPr>
+    <w:rPr>
+      <w:rFonts w:asciiTheme="majorHAnsi" w:eastAsiaTheme="majorEastAsia" w:hAnsiTheme="majorHAnsi" w:cstheme="majorBidi"/>
+      <w:color w:val="2E74B5" w:themeColor="accent1" w:themeShade="BF"/>
+      <w:sz w:val="26"/>
+      <w:szCs w:val="26"/>
+    </w:rPr>
+  </w:style>
+  <w:style w:type="paragraph" w:styleId="Heading3">
+    <w:name w:val="heading 3"/>
+    <w:basedOn w:val="Normal"/>
+    <w:next w:val="Normal"/>
+    <w:link w:val="Heading3Char"/>
+    <w:uiPriority w:val="9"/>
+    <w:semiHidden/>
+    <w:unhideWhenUsed/>
+    <w:qFormat/>
+    <w:rsid w:val="001B0896"/>
+    <w:pPr>
+      <w:keepNext/>
+      <w:keepLines/>
+      <w:spacing w:before="40" w:after="0"/>
+      <w:outlineLvl w:val="2"/>
+    </w:pPr>
+    <w:rPr>
+      <w:rFonts w:asciiTheme="majorHAnsi" w:eastAsiaTheme="majorEastAsia" w:hAnsiTheme="majorHAnsi" w:cstheme="majorBidi"/>
+      <w:color w:val="1F4D78" w:themeColor="accent1" w:themeShade="7F"/>
+      <w:sz w:val="24"/>
+      <w:szCs w:val="24"/>
+    </w:rPr>
+  </w:style>
   <w:style w:type="character" w:default="1" w:styleId="DefaultParagraphFont">
     <w:name w:val="Default Paragraph Font"/>
     <w:uiPriority w:val="1"/>
@@ -4036,6 +5332,34 @@
     <w:pPr>
       <w:spacing w:after="0" w:line="240" w:lineRule="auto"/>
     </w:pPr>
+  </w:style>
+  <w:style w:type="character" w:customStyle="1" w:styleId="Heading3Char">
+    <w:name w:val="Heading 3 Char"/>
+    <w:basedOn w:val="DefaultParagraphFont"/>
+    <w:link w:val="Heading3"/>
+    <w:uiPriority w:val="9"/>
+    <w:semiHidden/>
+    <w:rsid w:val="001B0896"/>
+    <w:rPr>
+      <w:rFonts w:asciiTheme="majorHAnsi" w:eastAsiaTheme="majorEastAsia" w:hAnsiTheme="majorHAnsi" w:cstheme="majorBidi"/>
+      <w:color w:val="1F4D78" w:themeColor="accent1" w:themeShade="7F"/>
+      <w:sz w:val="24"/>
+      <w:szCs w:val="24"/>
+    </w:rPr>
+  </w:style>
+  <w:style w:type="character" w:customStyle="1" w:styleId="Heading2Char">
+    <w:name w:val="Heading 2 Char"/>
+    <w:basedOn w:val="DefaultParagraphFont"/>
+    <w:link w:val="Heading2"/>
+    <w:uiPriority w:val="9"/>
+    <w:semiHidden/>
+    <w:rsid w:val="00014843"/>
+    <w:rPr>
+      <w:rFonts w:asciiTheme="majorHAnsi" w:eastAsiaTheme="majorEastAsia" w:hAnsiTheme="majorHAnsi" w:cstheme="majorBidi"/>
+      <w:color w:val="2E74B5" w:themeColor="accent1" w:themeShade="BF"/>
+      <w:sz w:val="26"/>
+      <w:szCs w:val="26"/>
+    </w:rPr>
   </w:style>
 </w:styles>
 </file>
@@ -4306,7 +5630,7 @@
 </file>
 
 <file path=customXml/itemProps1.xml><?xml version="1.0" encoding="utf-8"?>
-<ds:datastoreItem xmlns:ds="http://schemas.openxmlformats.org/officeDocument/2006/customXml" ds:itemID="{F56E0F7A-FFD7-4204-AC9B-7A30AA2E71EA}">
+<ds:datastoreItem xmlns:ds="http://schemas.openxmlformats.org/officeDocument/2006/customXml" ds:itemID="{7C067B86-3063-423C-A403-E29004045D9A}">
   <ds:schemaRefs>
     <ds:schemaRef ds:uri="http://schemas.openxmlformats.org/officeDocument/2006/bibliography"/>
   </ds:schemaRefs>

</xml_diff>